<commit_message>
Fin de l'algorithme de decoupage des notes en mesures
</commit_message>
<xml_diff>
--- a/Docs/Liste de tâches.docx
+++ b/Docs/Liste de tâches.docx
@@ -4,7 +4,7 @@
   <w:body>
     <w:p>
       <w:pPr>
-        <w:pStyle w:val="Titre1"/>
+        <w:pStyle w:val="Heading1"/>
       </w:pPr>
       <w:r>
         <w:t>Liste de tâches</w:t>
@@ -12,7 +12,7 @@
     </w:p>
     <w:tbl>
       <w:tblPr>
-        <w:tblStyle w:val="Grilledutableau"/>
+        <w:tblStyle w:val="TableGrid"/>
         <w:tblW w:w="0" w:type="auto"/>
         <w:tblInd w:w="-147" w:type="dxa"/>
         <w:tblLook w:val="04A0" w:firstRow="1" w:lastRow="0" w:firstColumn="1" w:lastColumn="0" w:noHBand="0" w:noVBand="1"/>
@@ -216,7 +216,7 @@
           </w:tcPr>
           <w:p>
             <w:r>
-              <w:t>50%</w:t>
+              <w:t>OK</w:t>
             </w:r>
           </w:p>
         </w:tc>
@@ -252,6 +252,44 @@
           <w:tcPr>
             <w:tcW w:w="992" w:type="dxa"/>
           </w:tcPr>
+          <w:p>
+            <w:r>
+              <w:t>OK</w:t>
+            </w:r>
+          </w:p>
+        </w:tc>
+      </w:tr>
+      <w:tr>
+        <w:tc>
+          <w:tcPr>
+            <w:tcW w:w="394" w:type="dxa"/>
+          </w:tcPr>
+          <w:p/>
+        </w:tc>
+        <w:tc>
+          <w:tcPr>
+            <w:tcW w:w="6727" w:type="dxa"/>
+          </w:tcPr>
+          <w:p>
+            <w:r>
+              <w:t>Gérer les liaisons de prolongation de note dans l’AR ? Brainstorming…</w:t>
+            </w:r>
+          </w:p>
+        </w:tc>
+        <w:tc>
+          <w:tcPr>
+            <w:tcW w:w="1096" w:type="dxa"/>
+          </w:tcPr>
+          <w:p>
+            <w:r>
+              <w:t>?</w:t>
+            </w:r>
+          </w:p>
+        </w:tc>
+        <w:tc>
+          <w:tcPr>
+            <w:tcW w:w="992" w:type="dxa"/>
+          </w:tcPr>
           <w:p/>
         </w:tc>
       </w:tr>
@@ -320,6 +358,40 @@
           </w:tcPr>
           <w:p>
             <w:r>
+              <w:t>Martin</w:t>
+            </w:r>
+          </w:p>
+        </w:tc>
+        <w:tc>
+          <w:tcPr>
+            <w:tcW w:w="992" w:type="dxa"/>
+          </w:tcPr>
+          <w:p/>
+        </w:tc>
+      </w:tr>
+      <w:tr>
+        <w:tc>
+          <w:tcPr>
+            <w:tcW w:w="394" w:type="dxa"/>
+          </w:tcPr>
+          <w:p/>
+        </w:tc>
+        <w:tc>
+          <w:tcPr>
+            <w:tcW w:w="6727" w:type="dxa"/>
+          </w:tcPr>
+          <w:p>
+            <w:r>
+              <w:t>Génération au format Guitar Pro</w:t>
+            </w:r>
+          </w:p>
+        </w:tc>
+        <w:tc>
+          <w:tcPr>
+            <w:tcW w:w="1096" w:type="dxa"/>
+          </w:tcPr>
+          <w:p>
+            <w:r>
               <w:t>?</w:t>
             </w:r>
           </w:p>
@@ -344,15 +416,7 @@
           </w:tcPr>
           <w:p>
             <w:r>
-              <w:t xml:space="preserve">Génération au format </w:t>
-            </w:r>
-            <w:proofErr w:type="spellStart"/>
-            <w:r>
-              <w:t>Guitar</w:t>
-            </w:r>
-            <w:proofErr w:type="spellEnd"/>
-            <w:r>
-              <w:t xml:space="preserve"> Pro</w:t>
+              <w:t>Algorithme de détermination de gamme et correction des erreurs</w:t>
             </w:r>
           </w:p>
         </w:tc>
@@ -386,59 +450,25 @@
           </w:tcPr>
           <w:p>
             <w:r>
-              <w:t>Algorithme de détermination de gamme et correction des erreurs</w:t>
-            </w:r>
-          </w:p>
-        </w:tc>
-        <w:tc>
-          <w:tcPr>
-            <w:tcW w:w="1096" w:type="dxa"/>
-          </w:tcPr>
-          <w:p>
-            <w:r>
-              <w:t>?</w:t>
-            </w:r>
-          </w:p>
-        </w:tc>
-        <w:tc>
-          <w:tcPr>
-            <w:tcW w:w="992" w:type="dxa"/>
-          </w:tcPr>
-          <w:p/>
-        </w:tc>
-      </w:tr>
-      <w:tr>
-        <w:tc>
-          <w:tcPr>
-            <w:tcW w:w="394" w:type="dxa"/>
-          </w:tcPr>
-          <w:p/>
-        </w:tc>
-        <w:tc>
-          <w:tcPr>
-            <w:tcW w:w="6727" w:type="dxa"/>
-          </w:tcPr>
-          <w:p>
-            <w:r>
-              <w:t>Étude de la détection d’un ton sur un son de guitare naturelle</w:t>
-            </w:r>
-            <w:r>
-              <w:t xml:space="preserve"> (aigue)</w:t>
-            </w:r>
-          </w:p>
-        </w:tc>
-        <w:tc>
-          <w:tcPr>
-            <w:tcW w:w="1096" w:type="dxa"/>
-          </w:tcPr>
-          <w:p>
-            <w:r>
-              <w:t>Romai</w:t>
+              <w:t>Étude de la détection d’un ton s</w:t>
             </w:r>
             <w:bookmarkStart w:id="0" w:name="_GoBack"/>
             <w:bookmarkEnd w:id="0"/>
             <w:r>
-              <w:t>n</w:t>
+              <w:t>ur un son de guitare naturelle</w:t>
+            </w:r>
+            <w:r>
+              <w:t xml:space="preserve"> (aigue)</w:t>
+            </w:r>
+          </w:p>
+        </w:tc>
+        <w:tc>
+          <w:tcPr>
+            <w:tcW w:w="1096" w:type="dxa"/>
+          </w:tcPr>
+          <w:p>
+            <w:r>
+              <w:t>Romain</w:t>
             </w:r>
           </w:p>
         </w:tc>
@@ -915,11 +945,11 @@
     <w:name w:val="Normal"/>
     <w:qFormat/>
   </w:style>
-  <w:style w:type="paragraph" w:styleId="Titre1">
+  <w:style w:type="paragraph" w:styleId="Heading1">
     <w:name w:val="heading 1"/>
     <w:basedOn w:val="Normal"/>
     <w:next w:val="Normal"/>
-    <w:link w:val="Titre1Car"/>
+    <w:link w:val="Heading1Char"/>
     <w:uiPriority w:val="9"/>
     <w:qFormat/>
     <w:rsid w:val="00855F7C"/>
@@ -936,13 +966,13 @@
       <w:szCs w:val="32"/>
     </w:rPr>
   </w:style>
-  <w:style w:type="character" w:default="1" w:styleId="Policepardfaut">
+  <w:style w:type="character" w:default="1" w:styleId="DefaultParagraphFont">
     <w:name w:val="Default Paragraph Font"/>
     <w:uiPriority w:val="1"/>
     <w:semiHidden/>
     <w:unhideWhenUsed/>
   </w:style>
-  <w:style w:type="table" w:default="1" w:styleId="TableauNormal">
+  <w:style w:type="table" w:default="1" w:styleId="TableNormal">
     <w:name w:val="Normal Table"/>
     <w:uiPriority w:val="99"/>
     <w:semiHidden/>
@@ -957,16 +987,16 @@
       </w:tblCellMar>
     </w:tblPr>
   </w:style>
-  <w:style w:type="numbering" w:default="1" w:styleId="Aucuneliste">
+  <w:style w:type="numbering" w:default="1" w:styleId="NoList">
     <w:name w:val="No List"/>
     <w:uiPriority w:val="99"/>
     <w:semiHidden/>
     <w:unhideWhenUsed/>
   </w:style>
-  <w:style w:type="character" w:customStyle="1" w:styleId="Titre1Car">
-    <w:name w:val="Titre 1 Car"/>
-    <w:basedOn w:val="Policepardfaut"/>
-    <w:link w:val="Titre1"/>
+  <w:style w:type="character" w:customStyle="1" w:styleId="Heading1Char">
+    <w:name w:val="Heading 1 Char"/>
+    <w:basedOn w:val="DefaultParagraphFont"/>
+    <w:link w:val="Heading1"/>
     <w:uiPriority w:val="9"/>
     <w:rsid w:val="00855F7C"/>
     <w:rPr>
@@ -976,16 +1006,15 @@
       <w:szCs w:val="32"/>
     </w:rPr>
   </w:style>
-  <w:style w:type="table" w:styleId="Grilledutableau">
+  <w:style w:type="table" w:styleId="TableGrid">
     <w:name w:val="Table Grid"/>
-    <w:basedOn w:val="TableauNormal"/>
+    <w:basedOn w:val="TableNormal"/>
     <w:uiPriority w:val="39"/>
     <w:rsid w:val="00855F7C"/>
     <w:pPr>
       <w:spacing w:after="0" w:line="240" w:lineRule="auto"/>
     </w:pPr>
     <w:tblPr>
-      <w:tblInd w:w="0" w:type="dxa"/>
       <w:tblBorders>
         <w:top w:val="single" w:sz="4" w:space="0" w:color="auto"/>
         <w:left w:val="single" w:sz="4" w:space="0" w:color="auto"/>
@@ -994,12 +1023,6 @@
         <w:insideH w:val="single" w:sz="4" w:space="0" w:color="auto"/>
         <w:insideV w:val="single" w:sz="4" w:space="0" w:color="auto"/>
       </w:tblBorders>
-      <w:tblCellMar>
-        <w:top w:w="0" w:type="dxa"/>
-        <w:left w:w="108" w:type="dxa"/>
-        <w:bottom w:w="0" w:type="dxa"/>
-        <w:right w:w="108" w:type="dxa"/>
-      </w:tblCellMar>
     </w:tblPr>
   </w:style>
 </w:styles>

</xml_diff>

<commit_message>
Implémentation complète de la méthode "streamlined" pour le tempo
Les valeurs issues de l'apprentissage ne sont pas vraiment adaptés à notre jeux de données.
Certains 'feature" ne sont pas pertinents.
</commit_message>
<xml_diff>
--- a/Docs/Liste de tâches.docx
+++ b/Docs/Liste de tâches.docx
@@ -9,6 +9,8 @@
       <w:r>
         <w:t>Liste de tâches</w:t>
       </w:r>
+      <w:bookmarkStart w:id="0" w:name="_GoBack"/>
+      <w:bookmarkEnd w:id="0"/>
     </w:p>
     <w:tbl>
       <w:tblPr>
@@ -216,7 +218,7 @@
           </w:tcPr>
           <w:p>
             <w:r>
-              <w:t>50%</w:t>
+              <w:t>OK</w:t>
             </w:r>
           </w:p>
         </w:tc>
@@ -252,7 +254,11 @@
           <w:tcPr>
             <w:tcW w:w="992" w:type="dxa"/>
           </w:tcPr>
-          <w:p/>
+          <w:p>
+            <w:r>
+              <w:t>OK</w:t>
+            </w:r>
+          </w:p>
         </w:tc>
       </w:tr>
       <w:tr>
@@ -320,7 +326,7 @@
           </w:tcPr>
           <w:p>
             <w:r>
-              <w:t>?</w:t>
+              <w:t>Martin</w:t>
             </w:r>
           </w:p>
         </w:tc>
@@ -328,7 +334,11 @@
           <w:tcPr>
             <w:tcW w:w="992" w:type="dxa"/>
           </w:tcPr>
-          <w:p/>
+          <w:p>
+            <w:r>
+              <w:t>75%</w:t>
+            </w:r>
+          </w:p>
         </w:tc>
       </w:tr>
       <w:tr>
@@ -433,12 +443,7 @@
           </w:tcPr>
           <w:p>
             <w:r>
-              <w:t>Romai</w:t>
-            </w:r>
-            <w:bookmarkStart w:id="0" w:name="_GoBack"/>
-            <w:bookmarkEnd w:id="0"/>
-            <w:r>
-              <w:t>n</w:t>
+              <w:t>Romain</w:t>
             </w:r>
           </w:p>
         </w:tc>
@@ -446,7 +451,11 @@
           <w:tcPr>
             <w:tcW w:w="992" w:type="dxa"/>
           </w:tcPr>
-          <w:p/>
+          <w:p>
+            <w:r>
+              <w:t>OK</w:t>
+            </w:r>
+          </w:p>
         </w:tc>
       </w:tr>
       <w:tr>
@@ -494,7 +503,17 @@
           <w:tcPr>
             <w:tcW w:w="6727" w:type="dxa"/>
           </w:tcPr>
-          <w:p/>
+          <w:p>
+            <w:r>
+              <w:t xml:space="preserve">Créer de </w:t>
+            </w:r>
+            <w:r>
+              <w:t>n</w:t>
+            </w:r>
+            <w:r>
+              <w:t>ouveaux morceaux de tests</w:t>
+            </w:r>
+          </w:p>
         </w:tc>
         <w:tc>
           <w:tcPr>

</xml_diff>

<commit_message>
Documentation sur la generation MIDI
</commit_message>
<xml_diff>
--- a/Docs/Liste de tâches.docx
+++ b/Docs/Liste de tâches.docx
@@ -112,15 +112,7 @@
           </w:tcPr>
           <w:p>
             <w:r>
-              <w:t>Script complet (</w:t>
-            </w:r>
-            <w:proofErr w:type="spellStart"/>
-            <w:r>
-              <w:t>gentab</w:t>
-            </w:r>
-            <w:proofErr w:type="spellEnd"/>
-            <w:r>
-              <w:t xml:space="preserve"> + évaluation + génération MIDI)</w:t>
+              <w:t>Script complet (gentab + évaluation + génération MIDI)</w:t>
             </w:r>
           </w:p>
         </w:tc>
@@ -306,15 +298,7 @@
           </w:tcPr>
           <w:p>
             <w:r>
-              <w:t xml:space="preserve">Recalculer les </w:t>
-            </w:r>
-            <w:proofErr w:type="spellStart"/>
-            <w:r>
-              <w:t>onsets</w:t>
-            </w:r>
-            <w:proofErr w:type="spellEnd"/>
-            <w:r>
-              <w:t xml:space="preserve"> en fonction de la durée et du tempo avant génération</w:t>
+              <w:t>Recalculer les onsets en fonction de la durée et du tempo avant génération</w:t>
             </w:r>
           </w:p>
         </w:tc>
@@ -450,87 +434,92 @@
           </w:tcPr>
           <w:p>
             <w:r>
-              <w:t>Étude de la détection d’un ton s</w:t>
+              <w:t>Étude de la détection d’un ton sur un son de guitare naturelle</w:t>
+            </w:r>
+            <w:r>
+              <w:t xml:space="preserve"> (aigue)</w:t>
+            </w:r>
+          </w:p>
+        </w:tc>
+        <w:tc>
+          <w:tcPr>
+            <w:tcW w:w="1096" w:type="dxa"/>
+          </w:tcPr>
+          <w:p>
+            <w:r>
+              <w:t>Romain</w:t>
+            </w:r>
+          </w:p>
+        </w:tc>
+        <w:tc>
+          <w:tcPr>
+            <w:tcW w:w="992" w:type="dxa"/>
+          </w:tcPr>
+          <w:p/>
+        </w:tc>
+      </w:tr>
+      <w:tr>
+        <w:tc>
+          <w:tcPr>
+            <w:tcW w:w="394" w:type="dxa"/>
+          </w:tcPr>
+          <w:p/>
+        </w:tc>
+        <w:tc>
+          <w:tcPr>
+            <w:tcW w:w="6727" w:type="dxa"/>
+          </w:tcPr>
+          <w:p>
+            <w:r>
+              <w:t>Recherche sur une méthode pour déterminer plusieurs notes jouées à la fois (octave différentes jouées à la fois ?)</w:t>
+            </w:r>
+          </w:p>
+        </w:tc>
+        <w:tc>
+          <w:tcPr>
+            <w:tcW w:w="1096" w:type="dxa"/>
+          </w:tcPr>
+          <w:p>
+            <w:r>
+              <w:t>?</w:t>
+            </w:r>
+          </w:p>
+        </w:tc>
+        <w:tc>
+          <w:tcPr>
+            <w:tcW w:w="992" w:type="dxa"/>
+          </w:tcPr>
+          <w:p/>
+        </w:tc>
+      </w:tr>
+      <w:tr>
+        <w:tc>
+          <w:tcPr>
+            <w:tcW w:w="394" w:type="dxa"/>
+          </w:tcPr>
+          <w:p/>
+        </w:tc>
+        <w:tc>
+          <w:tcPr>
+            <w:tcW w:w="6727" w:type="dxa"/>
+          </w:tcPr>
+          <w:p>
+            <w:r>
+              <w:t>Modifier onset de la classe note pour la generation MIDI (multiple du tempo) | voir avec Martin</w:t>
+            </w:r>
+          </w:p>
+        </w:tc>
+        <w:tc>
+          <w:tcPr>
+            <w:tcW w:w="1096" w:type="dxa"/>
+          </w:tcPr>
+          <w:p>
+            <w:r>
+              <w:t>Louison</w:t>
             </w:r>
             <w:bookmarkStart w:id="0" w:name="_GoBack"/>
             <w:bookmarkEnd w:id="0"/>
-            <w:r>
-              <w:t>ur un son de guitare naturelle</w:t>
-            </w:r>
-            <w:r>
-              <w:t xml:space="preserve"> (aigue)</w:t>
-            </w:r>
-          </w:p>
-        </w:tc>
-        <w:tc>
-          <w:tcPr>
-            <w:tcW w:w="1096" w:type="dxa"/>
-          </w:tcPr>
-          <w:p>
-            <w:r>
-              <w:t>Romain</w:t>
-            </w:r>
-          </w:p>
-        </w:tc>
-        <w:tc>
-          <w:tcPr>
-            <w:tcW w:w="992" w:type="dxa"/>
-          </w:tcPr>
-          <w:p/>
-        </w:tc>
-      </w:tr>
-      <w:tr>
-        <w:tc>
-          <w:tcPr>
-            <w:tcW w:w="394" w:type="dxa"/>
-          </w:tcPr>
-          <w:p/>
-        </w:tc>
-        <w:tc>
-          <w:tcPr>
-            <w:tcW w:w="6727" w:type="dxa"/>
-          </w:tcPr>
-          <w:p>
-            <w:r>
-              <w:t>Recherche sur une méthode pour déterminer plusieurs notes jouées à la fois (octave différentes jouées à la fois ?)</w:t>
-            </w:r>
-          </w:p>
-        </w:tc>
-        <w:tc>
-          <w:tcPr>
-            <w:tcW w:w="1096" w:type="dxa"/>
-          </w:tcPr>
-          <w:p>
-            <w:r>
-              <w:t>?</w:t>
-            </w:r>
-          </w:p>
-        </w:tc>
-        <w:tc>
-          <w:tcPr>
-            <w:tcW w:w="992" w:type="dxa"/>
-          </w:tcPr>
-          <w:p/>
-        </w:tc>
-      </w:tr>
-      <w:tr>
-        <w:tc>
-          <w:tcPr>
-            <w:tcW w:w="394" w:type="dxa"/>
-          </w:tcPr>
-          <w:p/>
-        </w:tc>
-        <w:tc>
-          <w:tcPr>
-            <w:tcW w:w="6727" w:type="dxa"/>
-          </w:tcPr>
-          <w:p/>
-        </w:tc>
-        <w:tc>
-          <w:tcPr>
-            <w:tcW w:w="1096" w:type="dxa"/>
-          </w:tcPr>
-          <w:p/>
+          </w:p>
         </w:tc>
         <w:tc>
           <w:tcPr>

</xml_diff>

<commit_message>
Mise a Jour Liste de tâches
</commit_message>
<xml_diff>
--- a/Docs/Liste de tâches.docx
+++ b/Docs/Liste de tâches.docx
@@ -4,17 +4,15 @@
   <w:body>
     <w:p>
       <w:pPr>
-        <w:pStyle w:val="Titre1"/>
+        <w:pStyle w:val="Heading1"/>
       </w:pPr>
       <w:r>
         <w:t>Liste de tâches</w:t>
       </w:r>
-      <w:bookmarkStart w:id="0" w:name="_GoBack"/>
-      <w:bookmarkEnd w:id="0"/>
     </w:p>
     <w:tbl>
       <w:tblPr>
-        <w:tblStyle w:val="Grilledutableau"/>
+        <w:tblStyle w:val="TableGrid"/>
         <w:tblW w:w="0" w:type="auto"/>
         <w:tblInd w:w="-147" w:type="dxa"/>
         <w:tblLook w:val="04A0" w:firstRow="1" w:lastRow="0" w:firstColumn="1" w:lastColumn="0" w:noHBand="0" w:noVBand="1"/>
@@ -284,6 +282,8 @@
             <w:r>
               <w:t xml:space="preserve"> en fonction de la durée et du tempo avant génération</w:t>
             </w:r>
+            <w:bookmarkStart w:id="0" w:name="_GoBack"/>
+            <w:bookmarkEnd w:id="0"/>
           </w:p>
         </w:tc>
         <w:tc>
@@ -354,15 +354,7 @@
           </w:tcPr>
           <w:p>
             <w:r>
-              <w:t xml:space="preserve">Génération au format </w:t>
-            </w:r>
-            <w:proofErr w:type="spellStart"/>
-            <w:r>
-              <w:t>Guitar</w:t>
-            </w:r>
-            <w:proofErr w:type="spellEnd"/>
-            <w:r>
-              <w:t xml:space="preserve"> Pro</w:t>
+              <w:t>Génération au format Guitar Pro</w:t>
             </w:r>
           </w:p>
         </w:tc>
@@ -372,7 +364,7 @@
           </w:tcPr>
           <w:p>
             <w:r>
-              <w:t>?</w:t>
+              <w:t>Louison</w:t>
             </w:r>
           </w:p>
         </w:tc>
@@ -380,7 +372,11 @@
           <w:tcPr>
             <w:tcW w:w="992" w:type="dxa"/>
           </w:tcPr>
-          <w:p/>
+          <w:p>
+            <w:r>
+              <w:t>OK</w:t>
+            </w:r>
+          </w:p>
         </w:tc>
       </w:tr>
       <w:tr>
@@ -934,11 +930,11 @@
     <w:name w:val="Normal"/>
     <w:qFormat/>
   </w:style>
-  <w:style w:type="paragraph" w:styleId="Titre1">
+  <w:style w:type="paragraph" w:styleId="Heading1">
     <w:name w:val="heading 1"/>
     <w:basedOn w:val="Normal"/>
     <w:next w:val="Normal"/>
-    <w:link w:val="Titre1Car"/>
+    <w:link w:val="Heading1Char"/>
     <w:uiPriority w:val="9"/>
     <w:qFormat/>
     <w:rsid w:val="00855F7C"/>
@@ -955,13 +951,13 @@
       <w:szCs w:val="32"/>
     </w:rPr>
   </w:style>
-  <w:style w:type="character" w:default="1" w:styleId="Policepardfaut">
+  <w:style w:type="character" w:default="1" w:styleId="DefaultParagraphFont">
     <w:name w:val="Default Paragraph Font"/>
     <w:uiPriority w:val="1"/>
     <w:semiHidden/>
     <w:unhideWhenUsed/>
   </w:style>
-  <w:style w:type="table" w:default="1" w:styleId="TableauNormal">
+  <w:style w:type="table" w:default="1" w:styleId="TableNormal">
     <w:name w:val="Normal Table"/>
     <w:uiPriority w:val="99"/>
     <w:semiHidden/>
@@ -976,16 +972,16 @@
       </w:tblCellMar>
     </w:tblPr>
   </w:style>
-  <w:style w:type="numbering" w:default="1" w:styleId="Aucuneliste">
+  <w:style w:type="numbering" w:default="1" w:styleId="NoList">
     <w:name w:val="No List"/>
     <w:uiPriority w:val="99"/>
     <w:semiHidden/>
     <w:unhideWhenUsed/>
   </w:style>
-  <w:style w:type="character" w:customStyle="1" w:styleId="Titre1Car">
-    <w:name w:val="Titre 1 Car"/>
-    <w:basedOn w:val="Policepardfaut"/>
-    <w:link w:val="Titre1"/>
+  <w:style w:type="character" w:customStyle="1" w:styleId="Heading1Char">
+    <w:name w:val="Heading 1 Char"/>
+    <w:basedOn w:val="DefaultParagraphFont"/>
+    <w:link w:val="Heading1"/>
     <w:uiPriority w:val="9"/>
     <w:rsid w:val="00855F7C"/>
     <w:rPr>
@@ -995,16 +991,15 @@
       <w:szCs w:val="32"/>
     </w:rPr>
   </w:style>
-  <w:style w:type="table" w:styleId="Grilledutableau">
+  <w:style w:type="table" w:styleId="TableGrid">
     <w:name w:val="Table Grid"/>
-    <w:basedOn w:val="TableauNormal"/>
+    <w:basedOn w:val="TableNormal"/>
     <w:uiPriority w:val="39"/>
     <w:rsid w:val="00855F7C"/>
     <w:pPr>
       <w:spacing w:after="0" w:line="240" w:lineRule="auto"/>
     </w:pPr>
     <w:tblPr>
-      <w:tblInd w:w="0" w:type="dxa"/>
       <w:tblBorders>
         <w:top w:val="single" w:sz="4" w:space="0" w:color="auto"/>
         <w:left w:val="single" w:sz="4" w:space="0" w:color="auto"/>
@@ -1013,12 +1008,6 @@
         <w:insideH w:val="single" w:sz="4" w:space="0" w:color="auto"/>
         <w:insideV w:val="single" w:sz="4" w:space="0" w:color="auto"/>
       </w:tblBorders>
-      <w:tblCellMar>
-        <w:top w:w="0" w:type="dxa"/>
-        <w:left w:w="108" w:type="dxa"/>
-        <w:bottom w:w="0" w:type="dxa"/>
-        <w:right w:w="108" w:type="dxa"/>
-      </w:tblCellMar>
     </w:tblPr>
   </w:style>
 </w:styles>

</xml_diff>

<commit_message>
Integration de la correction des durees a la chaine principale gentab
</commit_message>
<xml_diff>
--- a/Docs/Liste de tâches.docx
+++ b/Docs/Liste de tâches.docx
@@ -292,7 +292,7 @@
           </w:tcPr>
           <w:p>
             <w:r>
-              <w:t>?</w:t>
+              <w:t>Louison</w:t>
             </w:r>
           </w:p>
         </w:tc>
@@ -300,7 +300,11 @@
           <w:tcPr>
             <w:tcW w:w="992" w:type="dxa"/>
           </w:tcPr>
-          <w:p/>
+          <w:p>
+            <w:r>
+              <w:t>OK</w:t>
+            </w:r>
+          </w:p>
         </w:tc>
       </w:tr>
       <w:tr>

</xml_diff>

<commit_message>
Documentation (1ere partie) sur la correction de durees des notes + modif lancement GP5 dans chaine principale
</commit_message>
<xml_diff>
--- a/Docs/Liste de tâches.docx
+++ b/Docs/Liste de tâches.docx
@@ -112,15 +112,7 @@
           </w:tcPr>
           <w:p>
             <w:r>
-              <w:t>Script complet (</w:t>
-            </w:r>
-            <w:proofErr w:type="spellStart"/>
-            <w:r>
-              <w:t>gentab</w:t>
-            </w:r>
-            <w:proofErr w:type="spellEnd"/>
-            <w:r>
-              <w:t xml:space="preserve"> + évaluation + génération MIDI)</w:t>
+              <w:t>Script complet (gentab + évaluation + génération MIDI)</w:t>
             </w:r>
           </w:p>
         </w:tc>
@@ -272,217 +264,209 @@
           </w:tcPr>
           <w:p>
             <w:r>
-              <w:t xml:space="preserve">Recalculer les </w:t>
-            </w:r>
-            <w:proofErr w:type="spellStart"/>
-            <w:r>
-              <w:t>onsets</w:t>
-            </w:r>
-            <w:proofErr w:type="spellEnd"/>
-            <w:r>
-              <w:t xml:space="preserve"> en fonction de la durée et du tempo avant génération</w:t>
+              <w:t>Recalculer les onsets en fonction de la durée et du tempo avant génération</w:t>
+            </w:r>
+          </w:p>
+        </w:tc>
+        <w:tc>
+          <w:tcPr>
+            <w:tcW w:w="1096" w:type="dxa"/>
+          </w:tcPr>
+          <w:p>
+            <w:r>
+              <w:t>Louison</w:t>
+            </w:r>
+          </w:p>
+        </w:tc>
+        <w:tc>
+          <w:tcPr>
+            <w:tcW w:w="992" w:type="dxa"/>
+          </w:tcPr>
+          <w:p>
+            <w:r>
+              <w:t>OK</w:t>
+            </w:r>
+          </w:p>
+        </w:tc>
+      </w:tr>
+      <w:tr>
+        <w:tc>
+          <w:tcPr>
+            <w:tcW w:w="394" w:type="dxa"/>
+          </w:tcPr>
+          <w:p/>
+        </w:tc>
+        <w:tc>
+          <w:tcPr>
+            <w:tcW w:w="6727" w:type="dxa"/>
+          </w:tcPr>
+          <w:p>
+            <w:r>
+              <w:t>Améliorer la détection du tempo</w:t>
+            </w:r>
+          </w:p>
+        </w:tc>
+        <w:tc>
+          <w:tcPr>
+            <w:tcW w:w="1096" w:type="dxa"/>
+          </w:tcPr>
+          <w:p>
+            <w:r>
+              <w:t>Martin</w:t>
+            </w:r>
+          </w:p>
+        </w:tc>
+        <w:tc>
+          <w:tcPr>
+            <w:tcW w:w="992" w:type="dxa"/>
+          </w:tcPr>
+          <w:p>
+            <w:r>
+              <w:t>75%</w:t>
+            </w:r>
+          </w:p>
+        </w:tc>
+      </w:tr>
+      <w:tr>
+        <w:tc>
+          <w:tcPr>
+            <w:tcW w:w="394" w:type="dxa"/>
+          </w:tcPr>
+          <w:p/>
+        </w:tc>
+        <w:tc>
+          <w:tcPr>
+            <w:tcW w:w="6727" w:type="dxa"/>
+          </w:tcPr>
+          <w:p>
+            <w:r>
+              <w:t>Génération au format Guitar Pro</w:t>
+            </w:r>
+          </w:p>
+        </w:tc>
+        <w:tc>
+          <w:tcPr>
+            <w:tcW w:w="1096" w:type="dxa"/>
+          </w:tcPr>
+          <w:p>
+            <w:r>
+              <w:t>Louison</w:t>
+            </w:r>
+          </w:p>
+        </w:tc>
+        <w:tc>
+          <w:tcPr>
+            <w:tcW w:w="992" w:type="dxa"/>
+          </w:tcPr>
+          <w:p>
+            <w:r>
+              <w:t>OK</w:t>
+            </w:r>
+          </w:p>
+        </w:tc>
+      </w:tr>
+      <w:tr>
+        <w:tc>
+          <w:tcPr>
+            <w:tcW w:w="394" w:type="dxa"/>
+          </w:tcPr>
+          <w:p/>
+        </w:tc>
+        <w:tc>
+          <w:tcPr>
+            <w:tcW w:w="6727" w:type="dxa"/>
+          </w:tcPr>
+          <w:p>
+            <w:r>
+              <w:t>Algorithme de détermination de gamme et correction des erreurs</w:t>
+            </w:r>
+          </w:p>
+        </w:tc>
+        <w:tc>
+          <w:tcPr>
+            <w:tcW w:w="1096" w:type="dxa"/>
+          </w:tcPr>
+          <w:p>
+            <w:r>
+              <w:t>?</w:t>
+            </w:r>
+          </w:p>
+        </w:tc>
+        <w:tc>
+          <w:tcPr>
+            <w:tcW w:w="992" w:type="dxa"/>
+          </w:tcPr>
+          <w:p/>
+        </w:tc>
+      </w:tr>
+      <w:tr>
+        <w:tc>
+          <w:tcPr>
+            <w:tcW w:w="394" w:type="dxa"/>
+          </w:tcPr>
+          <w:p/>
+        </w:tc>
+        <w:tc>
+          <w:tcPr>
+            <w:tcW w:w="6727" w:type="dxa"/>
+          </w:tcPr>
+          <w:p>
+            <w:r>
+              <w:t>Étude de la détection d’un ton sur un son de guitare naturelle</w:t>
+            </w:r>
+            <w:r>
+              <w:t xml:space="preserve"> (aigue)</w:t>
+            </w:r>
+          </w:p>
+        </w:tc>
+        <w:tc>
+          <w:tcPr>
+            <w:tcW w:w="1096" w:type="dxa"/>
+          </w:tcPr>
+          <w:p>
+            <w:r>
+              <w:t>Romain</w:t>
+            </w:r>
+          </w:p>
+        </w:tc>
+        <w:tc>
+          <w:tcPr>
+            <w:tcW w:w="992" w:type="dxa"/>
+          </w:tcPr>
+          <w:p>
+            <w:r>
+              <w:t>OK</w:t>
+            </w:r>
+          </w:p>
+        </w:tc>
+      </w:tr>
+      <w:tr>
+        <w:tc>
+          <w:tcPr>
+            <w:tcW w:w="394" w:type="dxa"/>
+          </w:tcPr>
+          <w:p/>
+        </w:tc>
+        <w:tc>
+          <w:tcPr>
+            <w:tcW w:w="6727" w:type="dxa"/>
+          </w:tcPr>
+          <w:p>
+            <w:r>
+              <w:t>Recherche sur une méthode pour déterminer plusieurs notes jouées à la fois (octave différentes jouées à la fois ?)</w:t>
+            </w:r>
+          </w:p>
+        </w:tc>
+        <w:tc>
+          <w:tcPr>
+            <w:tcW w:w="1096" w:type="dxa"/>
+          </w:tcPr>
+          <w:p>
+            <w:r>
+              <w:t>Louison</w:t>
             </w:r>
             <w:bookmarkStart w:id="0" w:name="_GoBack"/>
             <w:bookmarkEnd w:id="0"/>
-          </w:p>
-        </w:tc>
-        <w:tc>
-          <w:tcPr>
-            <w:tcW w:w="1096" w:type="dxa"/>
-          </w:tcPr>
-          <w:p>
-            <w:r>
-              <w:t>Louison</w:t>
-            </w:r>
-          </w:p>
-        </w:tc>
-        <w:tc>
-          <w:tcPr>
-            <w:tcW w:w="992" w:type="dxa"/>
-          </w:tcPr>
-          <w:p>
-            <w:r>
-              <w:t>OK</w:t>
-            </w:r>
-          </w:p>
-        </w:tc>
-      </w:tr>
-      <w:tr>
-        <w:tc>
-          <w:tcPr>
-            <w:tcW w:w="394" w:type="dxa"/>
-          </w:tcPr>
-          <w:p/>
-        </w:tc>
-        <w:tc>
-          <w:tcPr>
-            <w:tcW w:w="6727" w:type="dxa"/>
-          </w:tcPr>
-          <w:p>
-            <w:r>
-              <w:t>Améliorer la détection du tempo</w:t>
-            </w:r>
-          </w:p>
-        </w:tc>
-        <w:tc>
-          <w:tcPr>
-            <w:tcW w:w="1096" w:type="dxa"/>
-          </w:tcPr>
-          <w:p>
-            <w:r>
-              <w:t>Martin</w:t>
-            </w:r>
-          </w:p>
-        </w:tc>
-        <w:tc>
-          <w:tcPr>
-            <w:tcW w:w="992" w:type="dxa"/>
-          </w:tcPr>
-          <w:p>
-            <w:r>
-              <w:t>75%</w:t>
-            </w:r>
-          </w:p>
-        </w:tc>
-      </w:tr>
-      <w:tr>
-        <w:tc>
-          <w:tcPr>
-            <w:tcW w:w="394" w:type="dxa"/>
-          </w:tcPr>
-          <w:p/>
-        </w:tc>
-        <w:tc>
-          <w:tcPr>
-            <w:tcW w:w="6727" w:type="dxa"/>
-          </w:tcPr>
-          <w:p>
-            <w:r>
-              <w:t>Génération au format Guitar Pro</w:t>
-            </w:r>
-          </w:p>
-        </w:tc>
-        <w:tc>
-          <w:tcPr>
-            <w:tcW w:w="1096" w:type="dxa"/>
-          </w:tcPr>
-          <w:p>
-            <w:r>
-              <w:t>Louison</w:t>
-            </w:r>
-          </w:p>
-        </w:tc>
-        <w:tc>
-          <w:tcPr>
-            <w:tcW w:w="992" w:type="dxa"/>
-          </w:tcPr>
-          <w:p>
-            <w:r>
-              <w:t>OK</w:t>
-            </w:r>
-          </w:p>
-        </w:tc>
-      </w:tr>
-      <w:tr>
-        <w:tc>
-          <w:tcPr>
-            <w:tcW w:w="394" w:type="dxa"/>
-          </w:tcPr>
-          <w:p/>
-        </w:tc>
-        <w:tc>
-          <w:tcPr>
-            <w:tcW w:w="6727" w:type="dxa"/>
-          </w:tcPr>
-          <w:p>
-            <w:r>
-              <w:t>Algorithme de détermination de gamme et correction des erreurs</w:t>
-            </w:r>
-          </w:p>
-        </w:tc>
-        <w:tc>
-          <w:tcPr>
-            <w:tcW w:w="1096" w:type="dxa"/>
-          </w:tcPr>
-          <w:p>
-            <w:r>
-              <w:t>?</w:t>
-            </w:r>
-          </w:p>
-        </w:tc>
-        <w:tc>
-          <w:tcPr>
-            <w:tcW w:w="992" w:type="dxa"/>
-          </w:tcPr>
-          <w:p/>
-        </w:tc>
-      </w:tr>
-      <w:tr>
-        <w:tc>
-          <w:tcPr>
-            <w:tcW w:w="394" w:type="dxa"/>
-          </w:tcPr>
-          <w:p/>
-        </w:tc>
-        <w:tc>
-          <w:tcPr>
-            <w:tcW w:w="6727" w:type="dxa"/>
-          </w:tcPr>
-          <w:p>
-            <w:r>
-              <w:t>Étude de la détection d’un ton sur un son de guitare naturelle</w:t>
-            </w:r>
-            <w:r>
-              <w:t xml:space="preserve"> (aigue)</w:t>
-            </w:r>
-          </w:p>
-        </w:tc>
-        <w:tc>
-          <w:tcPr>
-            <w:tcW w:w="1096" w:type="dxa"/>
-          </w:tcPr>
-          <w:p>
-            <w:r>
-              <w:t>Romain</w:t>
-            </w:r>
-          </w:p>
-        </w:tc>
-        <w:tc>
-          <w:tcPr>
-            <w:tcW w:w="992" w:type="dxa"/>
-          </w:tcPr>
-          <w:p>
-            <w:r>
-              <w:t>OK</w:t>
-            </w:r>
-          </w:p>
-        </w:tc>
-      </w:tr>
-      <w:tr>
-        <w:tc>
-          <w:tcPr>
-            <w:tcW w:w="394" w:type="dxa"/>
-          </w:tcPr>
-          <w:p/>
-        </w:tc>
-        <w:tc>
-          <w:tcPr>
-            <w:tcW w:w="6727" w:type="dxa"/>
-          </w:tcPr>
-          <w:p>
-            <w:r>
-              <w:t>Recherche sur une méthode pour déterminer plusieurs notes jouées à la fois (octave différentes jouées à la fois ?)</w:t>
-            </w:r>
-          </w:p>
-        </w:tc>
-        <w:tc>
-          <w:tcPr>
-            <w:tcW w:w="1096" w:type="dxa"/>
-          </w:tcPr>
-          <w:p>
-            <w:r>
-              <w:t>?</w:t>
-            </w:r>
           </w:p>
         </w:tc>
         <w:tc>

</xml_diff>

<commit_message>
MAJ liste de tâches
</commit_message>
<xml_diff>
--- a/Docs/Liste de tâches.docx
+++ b/Docs/Liste de tâches.docx
@@ -4,7 +4,7 @@
   <w:body>
     <w:p>
       <w:pPr>
-        <w:pStyle w:val="Heading1"/>
+        <w:pStyle w:val="Titre1"/>
       </w:pPr>
       <w:r>
         <w:t>Liste de tâches</w:t>
@@ -12,7 +12,7 @@
     </w:p>
     <w:tbl>
       <w:tblPr>
-        <w:tblStyle w:val="TableGrid"/>
+        <w:tblStyle w:val="Grilledutableau"/>
         <w:tblW w:w="0" w:type="auto"/>
         <w:tblInd w:w="-147" w:type="dxa"/>
         <w:tblLook w:val="04A0" w:firstRow="1" w:lastRow="0" w:firstColumn="1" w:lastColumn="0" w:noHBand="0" w:noVBand="1"/>
@@ -246,228 +246,387 @@
           </w:tcPr>
           <w:p>
             <w:r>
-              <w:t>OK</w:t>
-            </w:r>
-          </w:p>
-        </w:tc>
-      </w:tr>
-      <w:tr>
-        <w:tc>
-          <w:tcPr>
-            <w:tcW w:w="394" w:type="dxa"/>
-          </w:tcPr>
-          <w:p/>
-        </w:tc>
-        <w:tc>
-          <w:tcPr>
-            <w:tcW w:w="6727" w:type="dxa"/>
-          </w:tcPr>
-          <w:p>
-            <w:r>
-              <w:t>Recalculer les onsets en fonction de la durée et du tempo avant génération</w:t>
-            </w:r>
-          </w:p>
-        </w:tc>
-        <w:tc>
-          <w:tcPr>
-            <w:tcW w:w="1096" w:type="dxa"/>
-          </w:tcPr>
-          <w:p>
-            <w:r>
-              <w:t>Louison</w:t>
-            </w:r>
-          </w:p>
-        </w:tc>
-        <w:tc>
-          <w:tcPr>
-            <w:tcW w:w="992" w:type="dxa"/>
-          </w:tcPr>
-          <w:p>
-            <w:r>
-              <w:t>OK</w:t>
-            </w:r>
-          </w:p>
-        </w:tc>
-      </w:tr>
-      <w:tr>
-        <w:tc>
-          <w:tcPr>
-            <w:tcW w:w="394" w:type="dxa"/>
-          </w:tcPr>
-          <w:p/>
-        </w:tc>
-        <w:tc>
-          <w:tcPr>
-            <w:tcW w:w="6727" w:type="dxa"/>
-          </w:tcPr>
-          <w:p>
-            <w:r>
-              <w:t>Améliorer la détection du tempo</w:t>
-            </w:r>
-          </w:p>
-        </w:tc>
-        <w:tc>
-          <w:tcPr>
-            <w:tcW w:w="1096" w:type="dxa"/>
-          </w:tcPr>
-          <w:p>
-            <w:r>
-              <w:t>Martin</w:t>
-            </w:r>
-          </w:p>
-        </w:tc>
-        <w:tc>
-          <w:tcPr>
-            <w:tcW w:w="992" w:type="dxa"/>
-          </w:tcPr>
-          <w:p>
-            <w:r>
-              <w:t>75%</w:t>
-            </w:r>
-          </w:p>
-        </w:tc>
-      </w:tr>
-      <w:tr>
-        <w:tc>
-          <w:tcPr>
-            <w:tcW w:w="394" w:type="dxa"/>
-          </w:tcPr>
-          <w:p/>
-        </w:tc>
-        <w:tc>
-          <w:tcPr>
-            <w:tcW w:w="6727" w:type="dxa"/>
-          </w:tcPr>
-          <w:p>
-            <w:r>
-              <w:t>Génération au format Guitar Pro</w:t>
-            </w:r>
-          </w:p>
-        </w:tc>
-        <w:tc>
-          <w:tcPr>
-            <w:tcW w:w="1096" w:type="dxa"/>
-          </w:tcPr>
-          <w:p>
-            <w:r>
-              <w:t>Louison</w:t>
-            </w:r>
-          </w:p>
-        </w:tc>
-        <w:tc>
-          <w:tcPr>
-            <w:tcW w:w="992" w:type="dxa"/>
-          </w:tcPr>
-          <w:p>
-            <w:r>
-              <w:t>OK</w:t>
-            </w:r>
-          </w:p>
-        </w:tc>
-      </w:tr>
-      <w:tr>
-        <w:tc>
-          <w:tcPr>
-            <w:tcW w:w="394" w:type="dxa"/>
-          </w:tcPr>
-          <w:p/>
-        </w:tc>
-        <w:tc>
-          <w:tcPr>
-            <w:tcW w:w="6727" w:type="dxa"/>
-          </w:tcPr>
-          <w:p>
-            <w:r>
-              <w:t>Algorithme de détermination de gamme et correction des erreurs</w:t>
-            </w:r>
-          </w:p>
-        </w:tc>
-        <w:tc>
-          <w:tcPr>
-            <w:tcW w:w="1096" w:type="dxa"/>
-          </w:tcPr>
-          <w:p>
-            <w:r>
-              <w:t>?</w:t>
-            </w:r>
-          </w:p>
-        </w:tc>
-        <w:tc>
-          <w:tcPr>
-            <w:tcW w:w="992" w:type="dxa"/>
-          </w:tcPr>
-          <w:p/>
-        </w:tc>
-      </w:tr>
-      <w:tr>
-        <w:tc>
-          <w:tcPr>
-            <w:tcW w:w="394" w:type="dxa"/>
-          </w:tcPr>
-          <w:p/>
-        </w:tc>
-        <w:tc>
-          <w:tcPr>
-            <w:tcW w:w="6727" w:type="dxa"/>
-          </w:tcPr>
-          <w:p>
-            <w:r>
-              <w:t>Étude de la détection d’un ton sur un son de guitare naturelle</w:t>
-            </w:r>
-            <w:r>
-              <w:t xml:space="preserve"> (aigue)</w:t>
-            </w:r>
-          </w:p>
-        </w:tc>
-        <w:tc>
-          <w:tcPr>
-            <w:tcW w:w="1096" w:type="dxa"/>
-          </w:tcPr>
-          <w:p>
-            <w:r>
-              <w:t>Romain</w:t>
-            </w:r>
-          </w:p>
-        </w:tc>
-        <w:tc>
-          <w:tcPr>
-            <w:tcW w:w="992" w:type="dxa"/>
-          </w:tcPr>
-          <w:p>
-            <w:r>
-              <w:t>OK</w:t>
-            </w:r>
-          </w:p>
-        </w:tc>
-      </w:tr>
-      <w:tr>
-        <w:tc>
-          <w:tcPr>
-            <w:tcW w:w="394" w:type="dxa"/>
-          </w:tcPr>
-          <w:p/>
-        </w:tc>
-        <w:tc>
-          <w:tcPr>
-            <w:tcW w:w="6727" w:type="dxa"/>
-          </w:tcPr>
-          <w:p>
-            <w:r>
-              <w:t>Recherche sur une méthode pour déterminer plusieurs notes jouées à la fois (octave différentes jouées à la fois ?)</w:t>
-            </w:r>
-          </w:p>
-        </w:tc>
-        <w:tc>
-          <w:tcPr>
-            <w:tcW w:w="1096" w:type="dxa"/>
-          </w:tcPr>
-          <w:p>
-            <w:r>
-              <w:t>Louison</w:t>
-            </w:r>
+              <w:t>90%</w:t>
+            </w:r>
+          </w:p>
+          <w:p>
             <w:bookmarkStart w:id="0" w:name="_GoBack"/>
             <w:bookmarkEnd w:id="0"/>
           </w:p>
+        </w:tc>
+      </w:tr>
+      <w:tr>
+        <w:tc>
+          <w:tcPr>
+            <w:tcW w:w="394" w:type="dxa"/>
+          </w:tcPr>
+          <w:p/>
+        </w:tc>
+        <w:tc>
+          <w:tcPr>
+            <w:tcW w:w="6727" w:type="dxa"/>
+          </w:tcPr>
+          <w:p>
+            <w:r>
+              <w:t>Recalculer les onsets en fonction de la durée et du tempo avant génération</w:t>
+            </w:r>
+          </w:p>
+        </w:tc>
+        <w:tc>
+          <w:tcPr>
+            <w:tcW w:w="1096" w:type="dxa"/>
+          </w:tcPr>
+          <w:p>
+            <w:r>
+              <w:t>Louison</w:t>
+            </w:r>
+          </w:p>
+        </w:tc>
+        <w:tc>
+          <w:tcPr>
+            <w:tcW w:w="992" w:type="dxa"/>
+          </w:tcPr>
+          <w:p>
+            <w:r>
+              <w:t>OK</w:t>
+            </w:r>
+          </w:p>
+        </w:tc>
+      </w:tr>
+      <w:tr>
+        <w:tc>
+          <w:tcPr>
+            <w:tcW w:w="394" w:type="dxa"/>
+          </w:tcPr>
+          <w:p/>
+        </w:tc>
+        <w:tc>
+          <w:tcPr>
+            <w:tcW w:w="6727" w:type="dxa"/>
+          </w:tcPr>
+          <w:p>
+            <w:r>
+              <w:t>Améliorer la détection du tempo</w:t>
+            </w:r>
+          </w:p>
+        </w:tc>
+        <w:tc>
+          <w:tcPr>
+            <w:tcW w:w="1096" w:type="dxa"/>
+          </w:tcPr>
+          <w:p>
+            <w:r>
+              <w:t>Martin</w:t>
+            </w:r>
+          </w:p>
+        </w:tc>
+        <w:tc>
+          <w:tcPr>
+            <w:tcW w:w="992" w:type="dxa"/>
+          </w:tcPr>
+          <w:p>
+            <w:r>
+              <w:t>En cours</w:t>
+            </w:r>
+          </w:p>
+        </w:tc>
+      </w:tr>
+      <w:tr>
+        <w:tc>
+          <w:tcPr>
+            <w:tcW w:w="394" w:type="dxa"/>
+          </w:tcPr>
+          <w:p/>
+        </w:tc>
+        <w:tc>
+          <w:tcPr>
+            <w:tcW w:w="6727" w:type="dxa"/>
+          </w:tcPr>
+          <w:p>
+            <w:r>
+              <w:t>Déterminer par apprentissage les paramètres du tempo</w:t>
+            </w:r>
+          </w:p>
+        </w:tc>
+        <w:tc>
+          <w:tcPr>
+            <w:tcW w:w="1096" w:type="dxa"/>
+          </w:tcPr>
+          <w:p>
+            <w:r>
+              <w:t>Martin</w:t>
+            </w:r>
+          </w:p>
+        </w:tc>
+        <w:tc>
+          <w:tcPr>
+            <w:tcW w:w="992" w:type="dxa"/>
+          </w:tcPr>
+          <w:p>
+            <w:r>
+              <w:t>En cours</w:t>
+            </w:r>
+          </w:p>
+        </w:tc>
+      </w:tr>
+      <w:tr>
+        <w:tc>
+          <w:tcPr>
+            <w:tcW w:w="394" w:type="dxa"/>
+          </w:tcPr>
+          <w:p/>
+        </w:tc>
+        <w:tc>
+          <w:tcPr>
+            <w:tcW w:w="6727" w:type="dxa"/>
+          </w:tcPr>
+          <w:p>
+            <w:r>
+              <w:t>Tester l’intérêt d’ajouter phase déviation pour l’onset detection</w:t>
+            </w:r>
+          </w:p>
+        </w:tc>
+        <w:tc>
+          <w:tcPr>
+            <w:tcW w:w="1096" w:type="dxa"/>
+          </w:tcPr>
+          <w:p/>
+        </w:tc>
+        <w:tc>
+          <w:tcPr>
+            <w:tcW w:w="992" w:type="dxa"/>
+          </w:tcPr>
+          <w:p/>
+        </w:tc>
+      </w:tr>
+      <w:tr>
+        <w:tc>
+          <w:tcPr>
+            <w:tcW w:w="394" w:type="dxa"/>
+          </w:tcPr>
+          <w:p/>
+        </w:tc>
+        <w:tc>
+          <w:tcPr>
+            <w:tcW w:w="6727" w:type="dxa"/>
+          </w:tcPr>
+          <w:p>
+            <w:r>
+              <w:t>Trouver une méthode pour détecter les silences</w:t>
+            </w:r>
+          </w:p>
+        </w:tc>
+        <w:tc>
+          <w:tcPr>
+            <w:tcW w:w="1096" w:type="dxa"/>
+          </w:tcPr>
+          <w:p/>
+        </w:tc>
+        <w:tc>
+          <w:tcPr>
+            <w:tcW w:w="992" w:type="dxa"/>
+          </w:tcPr>
+          <w:p/>
+        </w:tc>
+      </w:tr>
+      <w:tr>
+        <w:tc>
+          <w:tcPr>
+            <w:tcW w:w="394" w:type="dxa"/>
+          </w:tcPr>
+          <w:p/>
+        </w:tc>
+        <w:tc>
+          <w:tcPr>
+            <w:tcW w:w="6727" w:type="dxa"/>
+          </w:tcPr>
+          <w:p>
+            <w:r>
+              <w:t>Trouver une méthode pour détecter « c’est une note »/c’est un silence »</w:t>
+            </w:r>
+          </w:p>
+        </w:tc>
+        <w:tc>
+          <w:tcPr>
+            <w:tcW w:w="1096" w:type="dxa"/>
+          </w:tcPr>
+          <w:p/>
+        </w:tc>
+        <w:tc>
+          <w:tcPr>
+            <w:tcW w:w="992" w:type="dxa"/>
+          </w:tcPr>
+          <w:p/>
+        </w:tc>
+      </w:tr>
+      <w:tr>
+        <w:tc>
+          <w:tcPr>
+            <w:tcW w:w="394" w:type="dxa"/>
+          </w:tcPr>
+          <w:p/>
+        </w:tc>
+        <w:tc>
+          <w:tcPr>
+            <w:tcW w:w="6727" w:type="dxa"/>
+          </w:tcPr>
+          <w:p>
+            <w:r>
+              <w:t>Génération au format Guitar Pro</w:t>
+            </w:r>
+            <w:r>
+              <w:t xml:space="preserve"> ou autre</w:t>
+            </w:r>
+          </w:p>
+        </w:tc>
+        <w:tc>
+          <w:tcPr>
+            <w:tcW w:w="1096" w:type="dxa"/>
+          </w:tcPr>
+          <w:p>
+            <w:r>
+              <w:t>?</w:t>
+            </w:r>
+          </w:p>
+        </w:tc>
+        <w:tc>
+          <w:tcPr>
+            <w:tcW w:w="992" w:type="dxa"/>
+          </w:tcPr>
+          <w:p/>
+        </w:tc>
+      </w:tr>
+      <w:tr>
+        <w:tc>
+          <w:tcPr>
+            <w:tcW w:w="394" w:type="dxa"/>
+          </w:tcPr>
+          <w:p/>
+        </w:tc>
+        <w:tc>
+          <w:tcPr>
+            <w:tcW w:w="6727" w:type="dxa"/>
+          </w:tcPr>
+          <w:p>
+            <w:r>
+              <w:t>Algorithme de détermination de gamme et correction des erreurs</w:t>
+            </w:r>
+          </w:p>
+        </w:tc>
+        <w:tc>
+          <w:tcPr>
+            <w:tcW w:w="1096" w:type="dxa"/>
+          </w:tcPr>
+          <w:p>
+            <w:r>
+              <w:t>?</w:t>
+            </w:r>
+          </w:p>
+        </w:tc>
+        <w:tc>
+          <w:tcPr>
+            <w:tcW w:w="992" w:type="dxa"/>
+          </w:tcPr>
+          <w:p/>
+        </w:tc>
+      </w:tr>
+      <w:tr>
+        <w:tc>
+          <w:tcPr>
+            <w:tcW w:w="394" w:type="dxa"/>
+          </w:tcPr>
+          <w:p/>
+        </w:tc>
+        <w:tc>
+          <w:tcPr>
+            <w:tcW w:w="6727" w:type="dxa"/>
+          </w:tcPr>
+          <w:p>
+            <w:r>
+              <w:t>Rechercher une bonne méthode de pitch detection</w:t>
+            </w:r>
+            <w:r>
+              <w:t xml:space="preserve"> (yin, réseaux de neurones).</w:t>
+            </w:r>
+          </w:p>
+        </w:tc>
+        <w:tc>
+          <w:tcPr>
+            <w:tcW w:w="1096" w:type="dxa"/>
+          </w:tcPr>
+          <w:p>
+            <w:r>
+              <w:t>Romain</w:t>
+            </w:r>
+          </w:p>
+        </w:tc>
+        <w:tc>
+          <w:tcPr>
+            <w:tcW w:w="992" w:type="dxa"/>
+          </w:tcPr>
+          <w:p>
+            <w:r>
+              <w:t>En cours</w:t>
+            </w:r>
+          </w:p>
+        </w:tc>
+      </w:tr>
+      <w:tr>
+        <w:tc>
+          <w:tcPr>
+            <w:tcW w:w="394" w:type="dxa"/>
+          </w:tcPr>
+          <w:p/>
+        </w:tc>
+        <w:tc>
+          <w:tcPr>
+            <w:tcW w:w="6727" w:type="dxa"/>
+          </w:tcPr>
+          <w:p>
+            <w:r>
+              <w:t>Recherche sur une méthode pour déterminer plusieurs notes jouées à la fois (octave différentes jouées à la fois ?)</w:t>
+            </w:r>
+          </w:p>
+        </w:tc>
+        <w:tc>
+          <w:tcPr>
+            <w:tcW w:w="1096" w:type="dxa"/>
+          </w:tcPr>
+          <w:p>
+            <w:r>
+              <w:t>?</w:t>
+            </w:r>
+          </w:p>
+        </w:tc>
+        <w:tc>
+          <w:tcPr>
+            <w:tcW w:w="992" w:type="dxa"/>
+          </w:tcPr>
+          <w:p/>
+        </w:tc>
+      </w:tr>
+      <w:tr>
+        <w:tc>
+          <w:tcPr>
+            <w:tcW w:w="394" w:type="dxa"/>
+          </w:tcPr>
+          <w:p/>
+        </w:tc>
+        <w:tc>
+          <w:tcPr>
+            <w:tcW w:w="6727" w:type="dxa"/>
+          </w:tcPr>
+          <w:p>
+            <w:r>
+              <w:t>Corriger problèmes de désynchronisation entre les mesures.</w:t>
+            </w:r>
+          </w:p>
+        </w:tc>
+        <w:tc>
+          <w:tcPr>
+            <w:tcW w:w="1096" w:type="dxa"/>
+          </w:tcPr>
+          <w:p/>
         </w:tc>
         <w:tc>
           <w:tcPr>
@@ -918,11 +1077,11 @@
     <w:name w:val="Normal"/>
     <w:qFormat/>
   </w:style>
-  <w:style w:type="paragraph" w:styleId="Heading1">
+  <w:style w:type="paragraph" w:styleId="Titre1">
     <w:name w:val="heading 1"/>
     <w:basedOn w:val="Normal"/>
     <w:next w:val="Normal"/>
-    <w:link w:val="Heading1Char"/>
+    <w:link w:val="Titre1Car"/>
     <w:uiPriority w:val="9"/>
     <w:qFormat/>
     <w:rsid w:val="00855F7C"/>
@@ -939,13 +1098,13 @@
       <w:szCs w:val="32"/>
     </w:rPr>
   </w:style>
-  <w:style w:type="character" w:default="1" w:styleId="DefaultParagraphFont">
+  <w:style w:type="character" w:default="1" w:styleId="Policepardfaut">
     <w:name w:val="Default Paragraph Font"/>
     <w:uiPriority w:val="1"/>
     <w:semiHidden/>
     <w:unhideWhenUsed/>
   </w:style>
-  <w:style w:type="table" w:default="1" w:styleId="TableNormal">
+  <w:style w:type="table" w:default="1" w:styleId="TableauNormal">
     <w:name w:val="Normal Table"/>
     <w:uiPriority w:val="99"/>
     <w:semiHidden/>
@@ -960,16 +1119,16 @@
       </w:tblCellMar>
     </w:tblPr>
   </w:style>
-  <w:style w:type="numbering" w:default="1" w:styleId="NoList">
+  <w:style w:type="numbering" w:default="1" w:styleId="Aucuneliste">
     <w:name w:val="No List"/>
     <w:uiPriority w:val="99"/>
     <w:semiHidden/>
     <w:unhideWhenUsed/>
   </w:style>
-  <w:style w:type="character" w:customStyle="1" w:styleId="Heading1Char">
-    <w:name w:val="Heading 1 Char"/>
-    <w:basedOn w:val="DefaultParagraphFont"/>
-    <w:link w:val="Heading1"/>
+  <w:style w:type="character" w:customStyle="1" w:styleId="Titre1Car">
+    <w:name w:val="Titre 1 Car"/>
+    <w:basedOn w:val="Policepardfaut"/>
+    <w:link w:val="Titre1"/>
     <w:uiPriority w:val="9"/>
     <w:rsid w:val="00855F7C"/>
     <w:rPr>
@@ -979,15 +1138,16 @@
       <w:szCs w:val="32"/>
     </w:rPr>
   </w:style>
-  <w:style w:type="table" w:styleId="TableGrid">
+  <w:style w:type="table" w:styleId="Grilledutableau">
     <w:name w:val="Table Grid"/>
-    <w:basedOn w:val="TableNormal"/>
+    <w:basedOn w:val="TableauNormal"/>
     <w:uiPriority w:val="39"/>
     <w:rsid w:val="00855F7C"/>
     <w:pPr>
       <w:spacing w:after="0" w:line="240" w:lineRule="auto"/>
     </w:pPr>
     <w:tblPr>
+      <w:tblInd w:w="0" w:type="dxa"/>
       <w:tblBorders>
         <w:top w:val="single" w:sz="4" w:space="0" w:color="auto"/>
         <w:left w:val="single" w:sz="4" w:space="0" w:color="auto"/>
@@ -996,6 +1156,12 @@
         <w:insideH w:val="single" w:sz="4" w:space="0" w:color="auto"/>
         <w:insideV w:val="single" w:sz="4" w:space="0" w:color="auto"/>
       </w:tblBorders>
+      <w:tblCellMar>
+        <w:top w:w="0" w:type="dxa"/>
+        <w:left w:w="108" w:type="dxa"/>
+        <w:bottom w:w="0" w:type="dxa"/>
+        <w:right w:w="108" w:type="dxa"/>
+      </w:tblCellMar>
     </w:tblPr>
   </w:style>
 </w:styles>

</xml_diff>